<commit_message>
ataskaita, neveikia tik indeksai
</commit_message>
<xml_diff>
--- a/Marius Krajauskas Duomenų bazių ataskaita.docx
+++ b/Marius Krajauskas Duomenų bazių ataskaita.docx
@@ -3820,6 +3820,100 @@
         <w:t>END SUM_CASH_BY_BANK;</w:t>
       </w:r>
     </w:p>
+    <w:p/>
+    <w:p>
+      <w:r>
+        <w:t>Sukurta procedūrą atlikti pavedimui iš vienos sąskaitos į kitą.</w:t>
+      </w:r>
+    </w:p>
+    <w:p/>
+    <w:p>
+      <w:r>
+        <w:t xml:space="preserve">CREATE OR REPLACE PROCEDURE MONEY_TRANSFER </w:t>
+      </w:r>
+    </w:p>
+    <w:p>
+      <w:r>
+        <w:t>(</w:t>
+      </w:r>
+    </w:p>
+    <w:p>
+      <w:r>
+        <w:t xml:space="preserve">  SENDER IN NUMBER </w:t>
+      </w:r>
+    </w:p>
+    <w:p>
+      <w:r>
+        <w:t xml:space="preserve">, RECEIVER IN NUMBER </w:t>
+      </w:r>
+    </w:p>
+    <w:p>
+      <w:r>
+        <w:t xml:space="preserve">, AMOUNT IN NUMBER </w:t>
+      </w:r>
+    </w:p>
+    <w:p>
+      <w:r>
+        <w:t xml:space="preserve">) AS </w:t>
+      </w:r>
+    </w:p>
+    <w:p>
+      <w:r>
+        <w:t>BEGIN</w:t>
+      </w:r>
+    </w:p>
+    <w:p>
+      <w:r>
+        <w:t xml:space="preserve">  </w:t>
+      </w:r>
+      <w:proofErr w:type="spellStart"/>
+      <w:r>
+        <w:t>update</w:t>
+      </w:r>
+      <w:proofErr w:type="spellEnd"/>
+      <w:r>
+        <w:t xml:space="preserve"> CREDIT_CARD </w:t>
+      </w:r>
+      <w:proofErr w:type="spellStart"/>
+      <w:r>
+        <w:t>set</w:t>
+      </w:r>
+      <w:proofErr w:type="spellEnd"/>
+      <w:r>
+        <w:t xml:space="preserve"> CASH_AMOUNT = CASH_AMOUNT - AMOUNT WHERE CREDIT_CARD.ID = SENDER;</w:t>
+      </w:r>
+    </w:p>
+    <w:p>
+      <w:r>
+        <w:t xml:space="preserve">  </w:t>
+      </w:r>
+      <w:proofErr w:type="spellStart"/>
+      <w:r>
+        <w:t>update</w:t>
+      </w:r>
+      <w:proofErr w:type="spellEnd"/>
+      <w:r>
+        <w:t xml:space="preserve"> CREDIT_CARD </w:t>
+      </w:r>
+      <w:proofErr w:type="spellStart"/>
+      <w:r>
+        <w:t>set</w:t>
+      </w:r>
+      <w:proofErr w:type="spellEnd"/>
+      <w:r>
+        <w:t xml:space="preserve"> CASH_AMOUNT = CASH_AMOUNT + AMOUNT WHERE CREDIT_CARD.ID = RECEIVER; </w:t>
+      </w:r>
+    </w:p>
+    <w:p>
+      <w:r>
+        <w:t xml:space="preserve">  </w:t>
+      </w:r>
+    </w:p>
+    <w:p>
+      <w:r>
+        <w:t>END MONEY_TRANSFER;</w:t>
+      </w:r>
+    </w:p>
     <w:p>
       <w:pPr>
         <w:pStyle w:val="Heading1"/>
@@ -4067,38 +4161,176 @@
         </w:rPr>
         <w:t>.</w:t>
       </w:r>
-    </w:p>
-    <w:p>
-      <w:pPr>
-        <w:rPr>
-          <w:lang w:val="en-US"/>
-        </w:rPr>
-      </w:pPr>
-    </w:p>
-    <w:p>
-      <w:pPr>
-        <w:rPr>
-          <w:lang w:val="en-US"/>
-        </w:rPr>
-      </w:pPr>
-      <w:r>
-        <w:rPr>
-          <w:lang w:val="en-US"/>
-        </w:rPr>
-        <w:t xml:space="preserve">CREATE OR REPLACE TRIGGER TRANSACTION_TRIGGER </w:t>
-      </w:r>
-    </w:p>
-    <w:p>
-      <w:pPr>
-        <w:rPr>
-          <w:lang w:val="en-US"/>
-        </w:rPr>
-      </w:pPr>
-      <w:r>
-        <w:rPr>
-          <w:lang w:val="en-US"/>
-        </w:rPr>
-        <w:t xml:space="preserve">AFTER INSERT ON TRANSFER </w:t>
+      <w:r>
+        <w:rPr>
+          <w:lang w:val="en-US"/>
+        </w:rPr>
+        <w:t xml:space="preserve"> </w:t>
+      </w:r>
+      <w:proofErr w:type="spellStart"/>
+      <w:r>
+        <w:rPr>
+          <w:lang w:val="en-US"/>
+        </w:rPr>
+        <w:t>Šis</w:t>
+      </w:r>
+      <w:proofErr w:type="spellEnd"/>
+      <w:r>
+        <w:rPr>
+          <w:lang w:val="en-US"/>
+        </w:rPr>
+        <w:t xml:space="preserve"> </w:t>
+      </w:r>
+      <w:proofErr w:type="spellStart"/>
+      <w:r>
+        <w:rPr>
+          <w:lang w:val="en-US"/>
+        </w:rPr>
+        <w:t>trigeris</w:t>
+      </w:r>
+      <w:proofErr w:type="spellEnd"/>
+      <w:r>
+        <w:rPr>
+          <w:lang w:val="en-US"/>
+        </w:rPr>
+        <w:t xml:space="preserve"> </w:t>
+      </w:r>
+      <w:proofErr w:type="spellStart"/>
+      <w:r>
+        <w:rPr>
+          <w:lang w:val="en-US"/>
+        </w:rPr>
+        <w:t>iškviečia</w:t>
+      </w:r>
+      <w:proofErr w:type="spellEnd"/>
+      <w:r>
+        <w:rPr>
+          <w:lang w:val="en-US"/>
+        </w:rPr>
+        <w:t xml:space="preserve"> </w:t>
+      </w:r>
+      <w:proofErr w:type="spellStart"/>
+      <w:r>
+        <w:rPr>
+          <w:lang w:val="en-US"/>
+        </w:rPr>
+        <w:t>anksčiau</w:t>
+      </w:r>
+      <w:proofErr w:type="spellEnd"/>
+      <w:r>
+        <w:rPr>
+          <w:lang w:val="en-US"/>
+        </w:rPr>
+        <w:t xml:space="preserve"> </w:t>
+      </w:r>
+      <w:proofErr w:type="spellStart"/>
+      <w:r>
+        <w:rPr>
+          <w:lang w:val="en-US"/>
+        </w:rPr>
+        <w:t>sukurtą</w:t>
+      </w:r>
+      <w:proofErr w:type="spellEnd"/>
+      <w:r>
+        <w:rPr>
+          <w:lang w:val="en-US"/>
+        </w:rPr>
+        <w:t xml:space="preserve"> </w:t>
+      </w:r>
+      <w:proofErr w:type="spellStart"/>
+      <w:r>
+        <w:rPr>
+          <w:lang w:val="en-US"/>
+        </w:rPr>
+        <w:t>procedūrą</w:t>
+      </w:r>
+      <w:proofErr w:type="spellEnd"/>
+      <w:r>
+        <w:rPr>
+          <w:lang w:val="en-US"/>
+        </w:rPr>
+        <w:t xml:space="preserve">, </w:t>
+      </w:r>
+      <w:proofErr w:type="spellStart"/>
+      <w:r>
+        <w:rPr>
+          <w:lang w:val="en-US"/>
+        </w:rPr>
+        <w:t>kuri</w:t>
+      </w:r>
+      <w:proofErr w:type="spellEnd"/>
+      <w:r>
+        <w:rPr>
+          <w:lang w:val="en-US"/>
+        </w:rPr>
+        <w:t xml:space="preserve"> </w:t>
+      </w:r>
+      <w:proofErr w:type="spellStart"/>
+      <w:r>
+        <w:rPr>
+          <w:lang w:val="en-US"/>
+        </w:rPr>
+        <w:t>įvykdo</w:t>
+      </w:r>
+      <w:proofErr w:type="spellEnd"/>
+      <w:r>
+        <w:rPr>
+          <w:lang w:val="en-US"/>
+        </w:rPr>
+        <w:t xml:space="preserve"> </w:t>
+      </w:r>
+      <w:proofErr w:type="spellStart"/>
+      <w:r>
+        <w:rPr>
+          <w:lang w:val="en-US"/>
+        </w:rPr>
+        <w:t>pavedimą</w:t>
+      </w:r>
+      <w:proofErr w:type="spellEnd"/>
+      <w:r>
+        <w:rPr>
+          <w:lang w:val="en-US"/>
+        </w:rPr>
+        <w:t>.</w:t>
+      </w:r>
+    </w:p>
+    <w:p>
+      <w:pPr>
+        <w:rPr>
+          <w:lang w:val="en-US"/>
+        </w:rPr>
+      </w:pPr>
+      <w:r>
+        <w:rPr>
+          <w:lang w:val="en-US"/>
+        </w:rPr>
+        <w:t xml:space="preserve"> </w:t>
+      </w:r>
+    </w:p>
+    <w:p>
+      <w:pPr>
+        <w:rPr>
+          <w:lang w:val="en-US"/>
+        </w:rPr>
+      </w:pPr>
+      <w:r>
+        <w:rPr>
+          <w:lang w:val="en-US"/>
+        </w:rPr>
+        <w:t xml:space="preserve">CREATE OR REPLACE TRIGGER TRANSACTION_TRIGGER_NEW </w:t>
+      </w:r>
+    </w:p>
+    <w:p>
+      <w:pPr>
+        <w:rPr>
+          <w:lang w:val="en-US"/>
+        </w:rPr>
+      </w:pPr>
+      <w:r>
+        <w:rPr>
+          <w:lang w:val="en-US"/>
+        </w:rPr>
+        <w:t xml:space="preserve">AFTER INSERT OR UPDATE OF IS_DONE ON TRANSFER </w:t>
       </w:r>
     </w:p>
     <w:p>
@@ -4137,88 +4369,34 @@
         <w:rPr>
           <w:lang w:val="en-US"/>
         </w:rPr>
-        <w:t xml:space="preserve">  </w:t>
+        <w:t xml:space="preserve">  MONEY_</w:t>
       </w:r>
       <w:proofErr w:type="gramStart"/>
       <w:r>
         <w:rPr>
           <w:lang w:val="en-US"/>
         </w:rPr>
-        <w:t>update</w:t>
+        <w:t>TRANSFER(</w:t>
       </w:r>
       <w:proofErr w:type="gramEnd"/>
       <w:r>
         <w:rPr>
           <w:lang w:val="en-US"/>
         </w:rPr>
-        <w:t xml:space="preserve"> CREDIT_CARD set CASH_AMOUNT = CASH_AMOUNT - :NEW.AMOUNT WHERE CREDIT_CARD.ID = :NEW.SENDER;</w:t>
-      </w:r>
-    </w:p>
-    <w:p>
-      <w:pPr>
-        <w:rPr>
-          <w:lang w:val="en-US"/>
-        </w:rPr>
-      </w:pPr>
-      <w:r>
-        <w:rPr>
-          <w:lang w:val="en-US"/>
-        </w:rPr>
-        <w:t xml:space="preserve">  </w:t>
-      </w:r>
-      <w:proofErr w:type="gramStart"/>
-      <w:r>
-        <w:rPr>
-          <w:lang w:val="en-US"/>
-        </w:rPr>
-        <w:t>update</w:t>
-      </w:r>
-      <w:proofErr w:type="gramEnd"/>
-      <w:r>
-        <w:rPr>
-          <w:lang w:val="en-US"/>
-        </w:rPr>
-        <w:t xml:space="preserve"> CREDIT_CARD set CASH_AMOUNT = CASH_AMOUNT + :NEW.AMOUNT WHERE CREDIT_CARD.ID = :NEW.RECEIVER;  </w:t>
-      </w:r>
-    </w:p>
-    <w:p>
-      <w:pPr>
-        <w:rPr>
-          <w:lang w:val="en-US"/>
-        </w:rPr>
-      </w:pPr>
-      <w:r>
-        <w:rPr>
-          <w:lang w:val="en-US"/>
-        </w:rPr>
-        <w:t xml:space="preserve">  UPDATE TRANSFER SET IS_DONE = 1 WHERE TRANSFER.ID </w:t>
-      </w:r>
-      <w:proofErr w:type="gramStart"/>
-      <w:r>
-        <w:rPr>
-          <w:lang w:val="en-US"/>
-        </w:rPr>
-        <w:t>= :</w:t>
-      </w:r>
-      <w:proofErr w:type="gramEnd"/>
-      <w:r>
-        <w:rPr>
-          <w:lang w:val="en-US"/>
-        </w:rPr>
-        <w:t>NEW.ID;</w:t>
-      </w:r>
-    </w:p>
-    <w:p>
-      <w:pPr>
-        <w:rPr>
-          <w:lang w:val="en-US"/>
-        </w:rPr>
-      </w:pPr>
-      <w:r>
-        <w:rPr>
-          <w:lang w:val="en-US"/>
-        </w:rPr>
-        <w:t xml:space="preserve">  </w:t>
+        <w:t>:NEW.SENDER, :NEW.RECEIVER, :NEW.AMOUNT);</w:t>
+      </w:r>
+    </w:p>
+    <w:p>
+      <w:pPr>
+        <w:rPr>
+          <w:lang w:val="en-US"/>
+        </w:rPr>
+      </w:pPr>
+      <w:r>
+        <w:rPr>
+          <w:lang w:val="en-US"/>
+        </w:rPr>
+        <w:t xml:space="preserve"> </w:t>
       </w:r>
     </w:p>
     <w:p>
@@ -4233,6 +4411,321 @@
         </w:rPr>
         <w:t>END;</w:t>
       </w:r>
+    </w:p>
+    <w:p>
+      <w:pPr>
+        <w:rPr>
+          <w:lang w:val="en-US"/>
+        </w:rPr>
+      </w:pPr>
+    </w:p>
+    <w:p>
+      <w:pPr>
+        <w:rPr>
+          <w:lang w:val="en-US"/>
+        </w:rPr>
+      </w:pPr>
+    </w:p>
+    <w:p>
+      <w:pPr>
+        <w:rPr>
+          <w:lang w:val="en-US"/>
+        </w:rPr>
+      </w:pPr>
+      <w:proofErr w:type="spellStart"/>
+      <w:r>
+        <w:rPr>
+          <w:lang w:val="en-US"/>
+        </w:rPr>
+        <w:t>Indeksai</w:t>
+      </w:r>
+      <w:proofErr w:type="spellEnd"/>
+    </w:p>
+    <w:p>
+      <w:pPr>
+        <w:rPr>
+          <w:lang w:val="en-US"/>
+        </w:rPr>
+      </w:pPr>
+    </w:p>
+    <w:p>
+      <w:pPr>
+        <w:rPr>
+          <w:lang w:val="en-US"/>
+        </w:rPr>
+      </w:pPr>
+      <w:proofErr w:type="spellStart"/>
+      <w:r>
+        <w:rPr>
+          <w:lang w:val="en-US"/>
+        </w:rPr>
+        <w:t>Sukurtas</w:t>
+      </w:r>
+      <w:proofErr w:type="spellEnd"/>
+      <w:r>
+        <w:rPr>
+          <w:lang w:val="en-US"/>
+        </w:rPr>
+        <w:t xml:space="preserve"> </w:t>
+      </w:r>
+      <w:proofErr w:type="spellStart"/>
+      <w:r>
+        <w:rPr>
+          <w:lang w:val="en-US"/>
+        </w:rPr>
+        <w:t>indeksas</w:t>
+      </w:r>
+      <w:proofErr w:type="spellEnd"/>
+      <w:r>
+        <w:rPr>
+          <w:lang w:val="en-US"/>
+        </w:rPr>
+        <w:t xml:space="preserve">, kuris </w:t>
+      </w:r>
+      <w:proofErr w:type="spellStart"/>
+      <w:r>
+        <w:rPr>
+          <w:lang w:val="en-US"/>
+        </w:rPr>
+        <w:t>palengvina</w:t>
+      </w:r>
+      <w:proofErr w:type="spellEnd"/>
+      <w:r>
+        <w:rPr>
+          <w:lang w:val="en-US"/>
+        </w:rPr>
+        <w:t xml:space="preserve"> </w:t>
+      </w:r>
+      <w:proofErr w:type="spellStart"/>
+      <w:r>
+        <w:rPr>
+          <w:lang w:val="en-US"/>
+        </w:rPr>
+        <w:t>paieška</w:t>
+      </w:r>
+      <w:proofErr w:type="spellEnd"/>
+      <w:r>
+        <w:rPr>
+          <w:lang w:val="en-US"/>
+        </w:rPr>
+        <w:t xml:space="preserve"> </w:t>
+      </w:r>
+      <w:proofErr w:type="spellStart"/>
+      <w:r>
+        <w:rPr>
+          <w:lang w:val="en-US"/>
+        </w:rPr>
+        <w:t>pagal</w:t>
+      </w:r>
+      <w:proofErr w:type="spellEnd"/>
+      <w:r>
+        <w:rPr>
+          <w:lang w:val="en-US"/>
+        </w:rPr>
+        <w:t xml:space="preserve"> </w:t>
+      </w:r>
+      <w:proofErr w:type="spellStart"/>
+      <w:r>
+        <w:rPr>
+          <w:lang w:val="en-US"/>
+        </w:rPr>
+        <w:t>kreditinės</w:t>
+      </w:r>
+      <w:proofErr w:type="spellEnd"/>
+      <w:r>
+        <w:rPr>
+          <w:lang w:val="en-US"/>
+        </w:rPr>
+        <w:t xml:space="preserve"> </w:t>
+      </w:r>
+      <w:proofErr w:type="spellStart"/>
+      <w:r>
+        <w:rPr>
+          <w:lang w:val="en-US"/>
+        </w:rPr>
+        <w:t>kortelės</w:t>
+      </w:r>
+      <w:proofErr w:type="spellEnd"/>
+      <w:r>
+        <w:rPr>
+          <w:lang w:val="en-US"/>
+        </w:rPr>
+        <w:t xml:space="preserve"> </w:t>
+      </w:r>
+      <w:proofErr w:type="spellStart"/>
+      <w:r>
+        <w:rPr>
+          <w:lang w:val="en-US"/>
+        </w:rPr>
+        <w:t>turimą</w:t>
+      </w:r>
+      <w:proofErr w:type="spellEnd"/>
+      <w:r>
+        <w:rPr>
+          <w:lang w:val="en-US"/>
+        </w:rPr>
+        <w:t xml:space="preserve"> </w:t>
+      </w:r>
+      <w:proofErr w:type="spellStart"/>
+      <w:r>
+        <w:rPr>
+          <w:lang w:val="en-US"/>
+        </w:rPr>
+        <w:t>pinigų</w:t>
+      </w:r>
+      <w:proofErr w:type="spellEnd"/>
+      <w:r>
+        <w:rPr>
+          <w:lang w:val="en-US"/>
+        </w:rPr>
+        <w:t xml:space="preserve"> </w:t>
+      </w:r>
+      <w:proofErr w:type="spellStart"/>
+      <w:r>
+        <w:rPr>
+          <w:lang w:val="en-US"/>
+        </w:rPr>
+        <w:t>sumą</w:t>
+      </w:r>
+      <w:proofErr w:type="spellEnd"/>
+      <w:r>
+        <w:rPr>
+          <w:lang w:val="en-US"/>
+        </w:rPr>
+        <w:t xml:space="preserve"> </w:t>
+      </w:r>
+      <w:proofErr w:type="spellStart"/>
+      <w:r>
+        <w:rPr>
+          <w:lang w:val="en-US"/>
+        </w:rPr>
+        <w:t>ir</w:t>
+      </w:r>
+      <w:proofErr w:type="spellEnd"/>
+      <w:r>
+        <w:rPr>
+          <w:lang w:val="en-US"/>
+        </w:rPr>
+        <w:t xml:space="preserve"> </w:t>
+      </w:r>
+      <w:proofErr w:type="spellStart"/>
+      <w:r>
+        <w:rPr>
+          <w:lang w:val="en-US"/>
+        </w:rPr>
+        <w:t>išdavimo</w:t>
+      </w:r>
+      <w:proofErr w:type="spellEnd"/>
+      <w:r>
+        <w:rPr>
+          <w:lang w:val="en-US"/>
+        </w:rPr>
+        <w:t xml:space="preserve"> data. </w:t>
+      </w:r>
+      <w:proofErr w:type="spellStart"/>
+      <w:r>
+        <w:rPr>
+          <w:lang w:val="en-US"/>
+        </w:rPr>
+        <w:t>Užklausa</w:t>
+      </w:r>
+      <w:proofErr w:type="spellEnd"/>
+      <w:r>
+        <w:rPr>
+          <w:lang w:val="en-US"/>
+        </w:rPr>
+        <w:t xml:space="preserve"> </w:t>
+      </w:r>
+      <w:proofErr w:type="spellStart"/>
+      <w:r>
+        <w:rPr>
+          <w:lang w:val="en-US"/>
+        </w:rPr>
+        <w:t>parodanti</w:t>
+      </w:r>
+      <w:proofErr w:type="spellEnd"/>
+      <w:r>
+        <w:rPr>
+          <w:lang w:val="en-US"/>
+        </w:rPr>
+        <w:t xml:space="preserve"> </w:t>
+      </w:r>
+      <w:proofErr w:type="spellStart"/>
+      <w:r>
+        <w:rPr>
+          <w:lang w:val="en-US"/>
+        </w:rPr>
+        <w:t>indekso</w:t>
+      </w:r>
+      <w:proofErr w:type="spellEnd"/>
+      <w:r>
+        <w:rPr>
+          <w:lang w:val="en-US"/>
+        </w:rPr>
+        <w:t xml:space="preserve"> </w:t>
+      </w:r>
+      <w:proofErr w:type="spellStart"/>
+      <w:r>
+        <w:rPr>
+          <w:lang w:val="en-US"/>
+        </w:rPr>
+        <w:t>veikimą</w:t>
+      </w:r>
+      <w:proofErr w:type="spellEnd"/>
+      <w:r>
+        <w:rPr>
+          <w:lang w:val="en-US"/>
+        </w:rPr>
+        <w:t>.</w:t>
+      </w:r>
+    </w:p>
+    <w:p>
+      <w:pPr>
+        <w:rPr>
+          <w:lang w:val="en-US"/>
+        </w:rPr>
+      </w:pPr>
+      <w:r>
+        <w:rPr>
+          <w:lang w:val="en-US"/>
+        </w:rPr>
+        <w:t xml:space="preserve">SELECT * FROM CREDIT_CARD order by CASH_AMOUNT </w:t>
+      </w:r>
+      <w:proofErr w:type="spellStart"/>
+      <w:r>
+        <w:rPr>
+          <w:lang w:val="en-US"/>
+        </w:rPr>
+        <w:t>desc</w:t>
+      </w:r>
+      <w:proofErr w:type="spellEnd"/>
+      <w:r>
+        <w:rPr>
+          <w:lang w:val="en-US"/>
+        </w:rPr>
+        <w:t>, ISSUE_DATE;</w:t>
+      </w:r>
+    </w:p>
+    <w:p>
+      <w:pPr>
+        <w:rPr>
+          <w:lang w:val="en-US"/>
+        </w:rPr>
+      </w:pPr>
+    </w:p>
+    <w:p>
+      <w:pPr>
+        <w:rPr>
+          <w:lang w:val="en-US"/>
+        </w:rPr>
+      </w:pPr>
+    </w:p>
+    <w:p>
+      <w:pPr>
+        <w:rPr>
+          <w:lang w:val="en-US"/>
+        </w:rPr>
+      </w:pPr>
       <w:bookmarkStart w:id="4" w:name="_GoBack"/>
       <w:bookmarkEnd w:id="4"/>
     </w:p>
@@ -5459,7 +5952,7 @@
 </file>
 
 <file path=customXml/itemProps1.xml><?xml version="1.0" encoding="utf-8"?>
-<ds:datastoreItem xmlns:ds="http://schemas.openxmlformats.org/officeDocument/2006/customXml" ds:itemID="{3D4B0474-1E59-4DA0-BD90-23344A423FE6}">
+<ds:datastoreItem xmlns:ds="http://schemas.openxmlformats.org/officeDocument/2006/customXml" ds:itemID="{62F16F57-DE0B-4FA4-A1FB-47EE2A05388E}">
   <ds:schemaRefs>
     <ds:schemaRef ds:uri="http://schemas.openxmlformats.org/officeDocument/2006/bibliography"/>
   </ds:schemaRefs>

</xml_diff>